<commit_message>
Updated for primebrokerage relationships
</commit_message>
<xml_diff>
--- a/assets/resume/vs/Vaibhav-Sabnis.docx
+++ b/assets/resume/vs/Vaibhav-Sabnis.docx
@@ -185,7 +185,25 @@
           <w:sz w:val="20"/>
           <w:szCs w:val="20"/>
         </w:rPr>
-        <w:t xml:space="preserve">Architect, deliver and maintain distributed systems, Infra and APIs that operate for very large scale of users/transactions/machines under high reliability, low latency, and power enveloped constraints.  </w:t>
+        <w:t xml:space="preserve">Architect, deliver and maintain distributed systems, Infra and APIs that operate </w:t>
+      </w:r>
+      <w:r>
+        <w:rPr>
+          <w:rFonts w:ascii="Arial" w:hAnsi="Arial" w:cs="Arial"/>
+          <w:color w:val="000000"/>
+          <w:sz w:val="20"/>
+          <w:szCs w:val="20"/>
+        </w:rPr>
+        <w:t>at hyper-</w:t>
+      </w:r>
+      <w:r>
+        <w:rPr>
+          <w:rFonts w:ascii="Arial" w:hAnsi="Arial" w:cs="Arial"/>
+          <w:color w:val="000000"/>
+          <w:sz w:val="20"/>
+          <w:szCs w:val="20"/>
+        </w:rPr>
+        <w:t xml:space="preserve">scale of users/transactions/machines under high reliability, low latency, and power enveloped constraints.  </w:t>
       </w:r>
     </w:p>
     <w:p>
@@ -253,7 +271,27 @@
           <w:sz w:val="20"/>
           <w:szCs w:val="20"/>
         </w:rPr>
-        <w:t>Adapt technical infrastructure and controls for Data Governance, Security and regulatory adherence, primarily for MNPI / PII data categories.</w:t>
+        <w:t xml:space="preserve">Adapt technical infrastructure and controls for Data Governance, </w:t>
+      </w:r>
+      <w:proofErr w:type="gramStart"/>
+      <w:r>
+        <w:rPr>
+          <w:rFonts w:ascii="Arial" w:hAnsi="Arial" w:cs="Arial"/>
+          <w:color w:val="000000"/>
+          <w:sz w:val="20"/>
+          <w:szCs w:val="20"/>
+        </w:rPr>
+        <w:t>Security</w:t>
+      </w:r>
+      <w:proofErr w:type="gramEnd"/>
+      <w:r>
+        <w:rPr>
+          <w:rFonts w:ascii="Arial" w:hAnsi="Arial" w:cs="Arial"/>
+          <w:color w:val="000000"/>
+          <w:sz w:val="20"/>
+          <w:szCs w:val="20"/>
+        </w:rPr>
+        <w:t xml:space="preserve"> and regulatory adherence, primarily for MNPI / PII data categories.</w:t>
       </w:r>
     </w:p>
     <w:p>
@@ -390,7 +428,7 @@
           <w:sz w:val="20"/>
           <w:szCs w:val="20"/>
         </w:rPr>
-        <w:t>Spearhead the setup and expansion of ambitious technical initiatives, leading and optimizing high-performing global software engineering teams, surpassing 100+ engineering org.</w:t>
+        <w:t>Design and execute organizational and technical vision, strategy, and roadmap, implementing streamlined team structures, organization operating rhythm and metrics/OKRs to measure success towards topline goals.</w:t>
       </w:r>
     </w:p>
     <w:p>
@@ -424,7 +462,25 @@
           <w:sz w:val="20"/>
           <w:szCs w:val="20"/>
         </w:rPr>
-        <w:t>Design and execute organizational and technical vision, strategy, and roadmap, implementing streamlined team structures, organization operating rhythm and metrics/OKRs to measure success towards topline goals.</w:t>
+        <w:t xml:space="preserve">Adept at establishing incentive structures and </w:t>
+      </w:r>
+      <w:r>
+        <w:rPr>
+          <w:rFonts w:ascii="Arial" w:hAnsi="Arial" w:cs="Arial"/>
+          <w:color w:val="000000"/>
+          <w:sz w:val="20"/>
+          <w:szCs w:val="20"/>
+        </w:rPr>
+        <w:t>providing</w:t>
+      </w:r>
+      <w:r>
+        <w:rPr>
+          <w:rFonts w:ascii="Arial" w:hAnsi="Arial" w:cs="Arial"/>
+          <w:color w:val="000000"/>
+          <w:sz w:val="20"/>
+          <w:szCs w:val="20"/>
+        </w:rPr>
+        <w:t xml:space="preserve"> effective leadership in linear and matrixed organizational configurations. </w:t>
       </w:r>
     </w:p>
     <w:p>
@@ -458,25 +514,7 @@
           <w:sz w:val="20"/>
           <w:szCs w:val="20"/>
         </w:rPr>
-        <w:t xml:space="preserve">Adept at establishing incentive structures and </w:t>
-      </w:r>
-      <w:r>
-        <w:rPr>
-          <w:rFonts w:ascii="Arial" w:hAnsi="Arial" w:cs="Arial"/>
-          <w:color w:val="000000"/>
-          <w:sz w:val="20"/>
-          <w:szCs w:val="20"/>
-        </w:rPr>
-        <w:t>providing</w:t>
-      </w:r>
-      <w:r>
-        <w:rPr>
-          <w:rFonts w:ascii="Arial" w:hAnsi="Arial" w:cs="Arial"/>
-          <w:color w:val="000000"/>
-          <w:sz w:val="20"/>
-          <w:szCs w:val="20"/>
-        </w:rPr>
-        <w:t xml:space="preserve"> effective leadership in linear and matrixed organizational configurations. </w:t>
+        <w:t>Spearhead the setup and expansion of ambitious technical initiatives, leading and optimizing high-performing global software engineering teams, surpassing 100+ engineering org.</w:t>
       </w:r>
     </w:p>
     <w:p>
@@ -750,7 +788,14 @@
           <w:rFonts w:ascii="Arial" w:hAnsi="Arial" w:cs="Arial"/>
           <w:iCs/>
         </w:rPr>
-        <w:t xml:space="preserve"> | </w:t>
+        <w:t xml:space="preserve"> </w:t>
+      </w:r>
+      <w:r>
+        <w:rPr>
+          <w:rFonts w:ascii="Arial" w:hAnsi="Arial" w:cs="Arial"/>
+          <w:iCs/>
+        </w:rPr>
+        <w:t>|</w:t>
       </w:r>
       <w:r>
         <w:rPr>
@@ -759,7 +804,7 @@
           <w:bCs/>
           <w:iCs/>
         </w:rPr>
-        <w:t>Meta (formerly Facebook) | New York</w:t>
+        <w:t xml:space="preserve">Ads Data </w:t>
       </w:r>
       <w:r>
         <w:rPr>
@@ -768,6 +813,38 @@
           <w:bCs/>
           <w:iCs/>
         </w:rPr>
+        <w:t>Infra</w:t>
+      </w:r>
+      <w:r>
+        <w:rPr>
+          <w:rFonts w:ascii="Arial" w:hAnsi="Arial" w:cs="Arial"/>
+          <w:iCs/>
+        </w:rPr>
+        <w:t xml:space="preserve"> </w:t>
+      </w:r>
+      <w:r>
+        <w:rPr>
+          <w:rFonts w:ascii="Arial" w:hAnsi="Arial" w:cs="Arial"/>
+          <w:iCs/>
+        </w:rPr>
+        <w:t xml:space="preserve">| </w:t>
+      </w:r>
+      <w:r>
+        <w:rPr>
+          <w:rFonts w:ascii="Arial" w:hAnsi="Arial" w:cs="Arial"/>
+          <w:b/>
+          <w:bCs/>
+          <w:iCs/>
+        </w:rPr>
+        <w:t>Meta | New York</w:t>
+      </w:r>
+      <w:r>
+        <w:rPr>
+          <w:rFonts w:ascii="Arial" w:hAnsi="Arial" w:cs="Arial"/>
+          <w:b/>
+          <w:bCs/>
+          <w:iCs/>
+        </w:rPr>
         <w:t xml:space="preserve"> - </w:t>
       </w:r>
       <w:r>
@@ -823,7 +900,7 @@
           <w:sz w:val="20"/>
           <w:szCs w:val="20"/>
         </w:rPr>
-        <w:t xml:space="preserve"> Senior Engineering Manager, Global Head of Ads Model Evaluation, and Explainable Infrastructure</w:t>
+        <w:t xml:space="preserve"> Senior Manager, Global Head of Ads Model Evaluation, and Explainable Infrastructure</w:t>
       </w:r>
     </w:p>
     <w:p>
@@ -911,6 +988,76 @@
         </w:rPr>
         <w:t xml:space="preserve"> </w:t>
       </w:r>
+    </w:p>
+    <w:p>
+      <w:pPr>
+        <w:tabs>
+          <w:tab w:val="left" w:pos="180"/>
+        </w:tabs>
+        <w:ind w:left="-990" w:right="-900"/>
+        <w:jc w:val="both"/>
+        <w:rPr>
+          <w:rFonts w:ascii="Arial" w:hAnsi="Arial" w:cs="Arial"/>
+          <w:sz w:val="20"/>
+          <w:szCs w:val="20"/>
+        </w:rPr>
+      </w:pPr>
+      <w:r>
+        <w:rPr>
+          <w:rFonts w:ascii="Arial" w:hAnsi="Arial" w:cs="Arial"/>
+          <w:i/>
+          <w:sz w:val="20"/>
+          <w:szCs w:val="20"/>
+          <w:u w:val="single"/>
+        </w:rPr>
+        <w:t>Functional Domain:</w:t>
+      </w:r>
+      <w:r>
+        <w:rPr>
+          <w:rFonts w:ascii="Arial" w:hAnsi="Arial" w:cs="Arial"/>
+          <w:sz w:val="20"/>
+          <w:szCs w:val="20"/>
+        </w:rPr>
+        <w:t xml:space="preserve"> </w:t>
+      </w:r>
+      <w:r>
+        <w:rPr>
+          <w:rFonts w:ascii="Arial" w:hAnsi="Arial" w:cs="Arial"/>
+          <w:sz w:val="20"/>
+          <w:szCs w:val="20"/>
+        </w:rPr>
+        <w:t xml:space="preserve">Establish 0 </w:t>
+      </w:r>
+      <w:r>
+        <w:rPr>
+          <w:rFonts w:ascii="Arial" w:hAnsi="Arial" w:cs="Arial"/>
+          <w:sz w:val="20"/>
+          <w:szCs w:val="20"/>
+        </w:rPr>
+        <w:sym w:font="Wingdings" w:char="F0E0"/>
+      </w:r>
+      <w:r>
+        <w:rPr>
+          <w:rFonts w:ascii="Arial" w:hAnsi="Arial" w:cs="Arial"/>
+          <w:sz w:val="20"/>
+          <w:szCs w:val="20"/>
+        </w:rPr>
+        <w:t xml:space="preserve">1 org focused on Ads Ranking Model Productionization and Reliablity </w:t>
+      </w:r>
+    </w:p>
+    <w:p>
+      <w:pPr>
+        <w:tabs>
+          <w:tab w:val="left" w:pos="180"/>
+        </w:tabs>
+        <w:ind w:left="-990" w:right="-900"/>
+        <w:jc w:val="both"/>
+        <w:rPr>
+          <w:rFonts w:ascii="Arial" w:hAnsi="Arial" w:cs="Arial"/>
+          <w:sz w:val="20"/>
+          <w:szCs w:val="20"/>
+        </w:rPr>
+      </w:pPr>
     </w:p>
     <w:p>
       <w:pPr>
@@ -1147,16 +1294,56 @@
           <w:sz w:val="20"/>
           <w:szCs w:val="20"/>
         </w:rPr>
-        <w:t>inception to comprising over 35 professionals</w:t>
-      </w:r>
-      <w:r>
-        <w:rPr>
-          <w:rFonts w:ascii="Arial" w:hAnsi="Arial" w:cs="Arial"/>
-          <w:color w:val="000000"/>
-          <w:sz w:val="20"/>
-          <w:szCs w:val="20"/>
-        </w:rPr>
-        <w:t xml:space="preserve"> in two years. Immediate org included engineering managers and </w:t>
+        <w:t xml:space="preserve">inception to comprising </w:t>
+      </w:r>
+      <w:r>
+        <w:rPr>
+          <w:rFonts w:ascii="Arial" w:hAnsi="Arial" w:cs="Arial"/>
+          <w:b/>
+          <w:bCs/>
+          <w:color w:val="000000"/>
+          <w:sz w:val="20"/>
+          <w:szCs w:val="20"/>
+        </w:rPr>
+        <w:t xml:space="preserve">~40 </w:t>
+      </w:r>
+      <w:r>
+        <w:rPr>
+          <w:rFonts w:ascii="Arial" w:hAnsi="Arial" w:cs="Arial"/>
+          <w:b/>
+          <w:bCs/>
+          <w:color w:val="000000"/>
+          <w:sz w:val="20"/>
+          <w:szCs w:val="20"/>
+        </w:rPr>
+        <w:t>professionals</w:t>
+      </w:r>
+      <w:r>
+        <w:rPr>
+          <w:rFonts w:ascii="Arial" w:hAnsi="Arial" w:cs="Arial"/>
+          <w:color w:val="000000"/>
+          <w:sz w:val="20"/>
+          <w:szCs w:val="20"/>
+        </w:rPr>
+        <w:t xml:space="preserve"> in </w:t>
+      </w:r>
+      <w:r>
+        <w:rPr>
+          <w:rFonts w:ascii="Arial" w:hAnsi="Arial" w:cs="Arial"/>
+          <w:color w:val="000000"/>
+          <w:sz w:val="20"/>
+          <w:szCs w:val="20"/>
+        </w:rPr>
+        <w:t>2.5+</w:t>
+      </w:r>
+      <w:r>
+        <w:rPr>
+          <w:rFonts w:ascii="Arial" w:hAnsi="Arial" w:cs="Arial"/>
+          <w:color w:val="000000"/>
+          <w:sz w:val="20"/>
+          <w:szCs w:val="20"/>
+        </w:rPr>
+        <w:t xml:space="preserve"> years. Immediate org included engineering managers and </w:t>
       </w:r>
       <w:r>
         <w:rPr>
@@ -1184,6 +1371,15 @@
           <w:szCs w:val="20"/>
         </w:rPr>
         <w:t>PE,</w:t>
+      </w:r>
+      <w:r>
+        <w:rPr>
+          <w:rFonts w:ascii="Arial" w:hAnsi="Arial" w:cs="Arial"/>
+          <w:color w:val="000000"/>
+          <w:sz w:val="20"/>
+          <w:szCs w:val="20"/>
+        </w:rPr>
+        <w:t xml:space="preserve"> research scientists</w:t>
       </w:r>
       <w:r>
         <w:rPr>
@@ -1314,6 +1510,7 @@
           <w:sz w:val="20"/>
           <w:szCs w:val="20"/>
         </w:rPr>
+        <w:lastRenderedPageBreak/>
         <w:t>Conducted regular performance evaluations, provided constructive feedback, oversaw talent management, defined location strategies, and crafted growth plans for both the organization and engineering workforce</w:t>
       </w:r>
       <w:r>
@@ -1357,7 +1554,6 @@
           <w:sz w:val="20"/>
           <w:szCs w:val="20"/>
         </w:rPr>
-        <w:lastRenderedPageBreak/>
         <w:t>D</w:t>
       </w:r>
       <w:r>
@@ -1692,7 +1888,7 @@
           <w:bCs/>
           <w:iCs/>
         </w:rPr>
-        <w:t>Goldman Sachs</w:t>
+        <w:t xml:space="preserve">Goldman Sachs | New York </w:t>
       </w:r>
       <w:r>
         <w:rPr>
@@ -1701,46 +1897,14 @@
           <w:bCs/>
           <w:iCs/>
         </w:rPr>
-        <w:t xml:space="preserve"> | New York</w:t>
-      </w:r>
-      <w:r>
-        <w:rPr>
-          <w:rFonts w:ascii="Arial" w:hAnsi="Arial" w:cs="Arial"/>
-          <w:b/>
-          <w:bCs/>
+        <w:t xml:space="preserve">- </w:t>
+      </w:r>
+      <w:r>
+        <w:rPr>
+          <w:rFonts w:ascii="Arial" w:hAnsi="Arial" w:cs="Arial"/>
           <w:iCs/>
         </w:rPr>
-        <w:t xml:space="preserve"> </w:t>
-      </w:r>
-      <w:r>
-        <w:rPr>
-          <w:rFonts w:ascii="Arial" w:hAnsi="Arial" w:cs="Arial"/>
-          <w:b/>
-          <w:bCs/>
-          <w:iCs/>
-        </w:rPr>
-        <w:t xml:space="preserve">- </w:t>
-      </w:r>
-      <w:r>
-        <w:rPr>
-          <w:rFonts w:ascii="Arial" w:hAnsi="Arial" w:cs="Arial"/>
-          <w:iCs/>
-        </w:rPr>
-        <w:t>(</w:t>
-      </w:r>
-      <w:r>
-        <w:rPr>
-          <w:rFonts w:ascii="Arial" w:hAnsi="Arial" w:cs="Arial"/>
-          <w:iCs/>
-        </w:rPr>
-        <w:t xml:space="preserve">Oct 2020 - </w:t>
-      </w:r>
-      <w:r>
-        <w:rPr>
-          <w:rFonts w:ascii="Arial" w:hAnsi="Arial" w:cs="Arial"/>
-          <w:iCs/>
-        </w:rPr>
-        <w:t xml:space="preserve">June 2021) </w:t>
+        <w:t xml:space="preserve">(Oct 2020 - June 2021) </w:t>
       </w:r>
     </w:p>
     <w:p>
@@ -1796,15 +1960,33 @@
           <w:sz w:val="20"/>
           <w:szCs w:val="20"/>
         </w:rPr>
-        <w:t>Engineering Manager</w:t>
-      </w:r>
-      <w:r>
-        <w:rPr>
-          <w:rFonts w:ascii="Arial" w:hAnsi="Arial" w:cs="Arial"/>
-          <w:sz w:val="20"/>
-          <w:szCs w:val="20"/>
-        </w:rPr>
-        <w:t>, NA Head SecDB Core Platform Engineering– Global Markets Division</w:t>
+        <w:t>Manager</w:t>
+      </w:r>
+      <w:r>
+        <w:rPr>
+          <w:rFonts w:ascii="Arial" w:hAnsi="Arial" w:cs="Arial"/>
+          <w:sz w:val="20"/>
+          <w:szCs w:val="20"/>
+        </w:rPr>
+        <w:t xml:space="preserve">, NA Head </w:t>
+      </w:r>
+      <w:proofErr w:type="spellStart"/>
+      <w:r>
+        <w:rPr>
+          <w:rFonts w:ascii="Arial" w:hAnsi="Arial" w:cs="Arial"/>
+          <w:sz w:val="20"/>
+          <w:szCs w:val="20"/>
+        </w:rPr>
+        <w:t>SecDB</w:t>
+      </w:r>
+      <w:proofErr w:type="spellEnd"/>
+      <w:r>
+        <w:rPr>
+          <w:rFonts w:ascii="Arial" w:hAnsi="Arial" w:cs="Arial"/>
+          <w:sz w:val="20"/>
+          <w:szCs w:val="20"/>
+        </w:rPr>
+        <w:t xml:space="preserve"> Core Platform Engineering– Global Markets Division</w:t>
       </w:r>
     </w:p>
     <w:p>
@@ -1836,7 +2018,111 @@
           <w:sz w:val="20"/>
           <w:szCs w:val="20"/>
         </w:rPr>
-        <w:t xml:space="preserve"> Slang, SecDB, C++, Java, BigQuery, IDE builds (Secview, VSCode extension, IntelliJ), Gitlab, CVS, Kanban</w:t>
+        <w:t xml:space="preserve"> Slang, </w:t>
+      </w:r>
+      <w:proofErr w:type="spellStart"/>
+      <w:r>
+        <w:rPr>
+          <w:rFonts w:ascii="Arial" w:hAnsi="Arial" w:cs="Arial"/>
+          <w:sz w:val="20"/>
+          <w:szCs w:val="20"/>
+        </w:rPr>
+        <w:t>SecDB</w:t>
+      </w:r>
+      <w:proofErr w:type="spellEnd"/>
+      <w:r>
+        <w:rPr>
+          <w:rFonts w:ascii="Arial" w:hAnsi="Arial" w:cs="Arial"/>
+          <w:sz w:val="20"/>
+          <w:szCs w:val="20"/>
+        </w:rPr>
+        <w:t xml:space="preserve">, C++, Java, </w:t>
+      </w:r>
+      <w:proofErr w:type="spellStart"/>
+      <w:r>
+        <w:rPr>
+          <w:rFonts w:ascii="Arial" w:hAnsi="Arial" w:cs="Arial"/>
+          <w:sz w:val="20"/>
+          <w:szCs w:val="20"/>
+        </w:rPr>
+        <w:t>BigQuery</w:t>
+      </w:r>
+      <w:proofErr w:type="spellEnd"/>
+      <w:r>
+        <w:rPr>
+          <w:rFonts w:ascii="Arial" w:hAnsi="Arial" w:cs="Arial"/>
+          <w:sz w:val="20"/>
+          <w:szCs w:val="20"/>
+        </w:rPr>
+        <w:t>, IDE builds (</w:t>
+      </w:r>
+      <w:proofErr w:type="spellStart"/>
+      <w:r>
+        <w:rPr>
+          <w:rFonts w:ascii="Arial" w:hAnsi="Arial" w:cs="Arial"/>
+          <w:sz w:val="20"/>
+          <w:szCs w:val="20"/>
+        </w:rPr>
+        <w:t>Secview</w:t>
+      </w:r>
+      <w:proofErr w:type="spellEnd"/>
+      <w:r>
+        <w:rPr>
+          <w:rFonts w:ascii="Arial" w:hAnsi="Arial" w:cs="Arial"/>
+          <w:sz w:val="20"/>
+          <w:szCs w:val="20"/>
+        </w:rPr>
+        <w:t xml:space="preserve">, </w:t>
+      </w:r>
+      <w:proofErr w:type="spellStart"/>
+      <w:r>
+        <w:rPr>
+          <w:rFonts w:ascii="Arial" w:hAnsi="Arial" w:cs="Arial"/>
+          <w:sz w:val="20"/>
+          <w:szCs w:val="20"/>
+        </w:rPr>
+        <w:t>VSCode</w:t>
+      </w:r>
+      <w:proofErr w:type="spellEnd"/>
+      <w:r>
+        <w:rPr>
+          <w:rFonts w:ascii="Arial" w:hAnsi="Arial" w:cs="Arial"/>
+          <w:sz w:val="20"/>
+          <w:szCs w:val="20"/>
+        </w:rPr>
+        <w:t xml:space="preserve"> extension, IntelliJ), Gitlab, CVS, Kanban</w:t>
+      </w:r>
+    </w:p>
+    <w:p>
+      <w:pPr>
+        <w:tabs>
+          <w:tab w:val="left" w:pos="180"/>
+        </w:tabs>
+        <w:ind w:left="-990" w:right="-900"/>
+        <w:jc w:val="both"/>
+        <w:rPr>
+          <w:rFonts w:ascii="Arial" w:hAnsi="Arial" w:cs="Arial"/>
+          <w:sz w:val="20"/>
+          <w:szCs w:val="20"/>
+        </w:rPr>
+      </w:pPr>
+      <w:r>
+        <w:rPr>
+          <w:rFonts w:ascii="Arial" w:hAnsi="Arial" w:cs="Arial"/>
+          <w:i/>
+          <w:sz w:val="20"/>
+          <w:szCs w:val="20"/>
+          <w:u w:val="single"/>
+        </w:rPr>
+        <w:t>Functional Domain:</w:t>
+      </w:r>
+      <w:r>
+        <w:rPr>
+          <w:rFonts w:ascii="Arial" w:hAnsi="Arial" w:cs="Arial"/>
+          <w:sz w:val="20"/>
+          <w:szCs w:val="20"/>
+        </w:rPr>
+        <w:t xml:space="preserve"> Build and enhance Slang (proprietary programming language) runtime infra and APIs, focused primarily on listed product pricing and risk modeling. </w:t>
       </w:r>
     </w:p>
     <w:p>
@@ -2205,7 +2491,43 @@
           <w:sz w:val="20"/>
           <w:szCs w:val="20"/>
         </w:rPr>
-        <w:t>Led modernization of programming language design and implementation, aligning it with contemporary technology trends. This included embracing cloud-native principles, fostering cross-technology support, and integrating built-in support for observability paradigms.</w:t>
+        <w:t xml:space="preserve">Led modernization of programming language design and implementation, aligning it with contemporary technology trends. </w:t>
+      </w:r>
+      <w:r>
+        <w:rPr>
+          <w:rFonts w:ascii="Arial" w:hAnsi="Arial" w:cs="Arial"/>
+          <w:color w:val="000000"/>
+          <w:sz w:val="20"/>
+          <w:szCs w:val="20"/>
+        </w:rPr>
+        <w:t>E</w:t>
+      </w:r>
+      <w:r>
+        <w:rPr>
+          <w:rFonts w:ascii="Arial" w:hAnsi="Arial" w:cs="Arial"/>
+          <w:color w:val="000000"/>
+          <w:sz w:val="20"/>
+          <w:szCs w:val="20"/>
+        </w:rPr>
+        <w:t>mbrac</w:t>
+      </w:r>
+      <w:r>
+        <w:rPr>
+          <w:rFonts w:ascii="Arial" w:hAnsi="Arial" w:cs="Arial"/>
+          <w:color w:val="000000"/>
+          <w:sz w:val="20"/>
+          <w:szCs w:val="20"/>
+        </w:rPr>
+        <w:t>ed</w:t>
+      </w:r>
+      <w:r>
+        <w:rPr>
+          <w:rFonts w:ascii="Arial" w:hAnsi="Arial" w:cs="Arial"/>
+          <w:color w:val="000000"/>
+          <w:sz w:val="20"/>
+          <w:szCs w:val="20"/>
+        </w:rPr>
+        <w:t xml:space="preserve"> cloud-native principles, fostering cross-technology support, and integrating built-in support for observability paradigms.</w:t>
       </w:r>
       <w:r>
         <w:rPr>
@@ -2286,65 +2608,14 @@
           <w:bCs/>
           <w:iCs/>
         </w:rPr>
-        <w:t>Morgan Stanley</w:t>
-      </w:r>
-      <w:r>
-        <w:rPr>
-          <w:rFonts w:ascii="Arial" w:hAnsi="Arial" w:cs="Arial"/>
-          <w:b/>
-          <w:bCs/>
+        <w:t xml:space="preserve">Morgan Stanley | New York - </w:t>
+      </w:r>
+      <w:r>
+        <w:rPr>
+          <w:rFonts w:ascii="Arial" w:hAnsi="Arial" w:cs="Arial"/>
           <w:iCs/>
         </w:rPr>
-        <w:t xml:space="preserve"> | New York - </w:t>
-      </w:r>
-      <w:r>
-        <w:rPr>
-          <w:rFonts w:ascii="Arial" w:hAnsi="Arial" w:cs="Arial"/>
-          <w:iCs/>
-        </w:rPr>
-        <w:t>(</w:t>
-      </w:r>
-      <w:r>
-        <w:rPr>
-          <w:rFonts w:ascii="Arial" w:hAnsi="Arial" w:cs="Arial"/>
-          <w:iCs/>
-        </w:rPr>
-        <w:t>Jan 2006</w:t>
-      </w:r>
-      <w:r>
-        <w:rPr>
-          <w:rFonts w:ascii="Arial" w:hAnsi="Arial" w:cs="Arial"/>
-          <w:iCs/>
-        </w:rPr>
-        <w:t xml:space="preserve"> </w:t>
-      </w:r>
-      <w:r>
-        <w:rPr>
-          <w:rFonts w:ascii="Arial" w:hAnsi="Arial" w:cs="Arial"/>
-          <w:iCs/>
-        </w:rPr>
-        <w:t>–</w:t>
-      </w:r>
-      <w:r>
-        <w:rPr>
-          <w:rFonts w:ascii="Arial" w:hAnsi="Arial" w:cs="Arial"/>
-          <w:iCs/>
-        </w:rPr>
-        <w:t xml:space="preserve"> </w:t>
-      </w:r>
-      <w:r>
-        <w:rPr>
-          <w:rFonts w:ascii="Arial" w:hAnsi="Arial" w:cs="Arial"/>
-          <w:iCs/>
-        </w:rPr>
-        <w:t>Oct 2020</w:t>
-      </w:r>
-      <w:r>
-        <w:rPr>
-          <w:rFonts w:ascii="Arial" w:hAnsi="Arial" w:cs="Arial"/>
-          <w:iCs/>
-        </w:rPr>
-        <w:t xml:space="preserve">) </w:t>
+        <w:t xml:space="preserve">(Jan 2006 – Oct 2020) </w:t>
       </w:r>
     </w:p>
     <w:p>
@@ -2393,7 +2664,7 @@
           <w:sz w:val="20"/>
           <w:szCs w:val="20"/>
         </w:rPr>
-        <w:t xml:space="preserve">: Senior </w:t>
+        <w:t>: Senior Director, Head for Investor Data – Morgan Stanley Fund Services</w:t>
       </w:r>
       <w:r>
         <w:rPr>
@@ -2402,16 +2673,128 @@
           <w:sz w:val="20"/>
           <w:szCs w:val="20"/>
         </w:rPr>
-        <w:t xml:space="preserve">Technology </w:t>
-      </w:r>
+        <w:t xml:space="preserve"> (part of Prime Brokerage)</w:t>
+      </w:r>
+    </w:p>
+    <w:p>
+      <w:pPr>
+        <w:tabs>
+          <w:tab w:val="left" w:pos="180"/>
+        </w:tabs>
+        <w:ind w:left="-990" w:right="-900"/>
+        <w:rPr>
+          <w:rFonts w:ascii="Arial" w:hAnsi="Arial" w:cs="Arial"/>
+          <w:sz w:val="20"/>
+          <w:szCs w:val="20"/>
+        </w:rPr>
+      </w:pPr>
       <w:r>
         <w:rPr>
           <w:rFonts w:ascii="Arial" w:hAnsi="Arial" w:cs="Arial"/>
           <w:i/>
           <w:sz w:val="20"/>
           <w:szCs w:val="20"/>
-        </w:rPr>
-        <w:t>Director, Global Technology Head for Investor Data – Morgan Stanley Fund Services</w:t>
+          <w:u w:val="single"/>
+        </w:rPr>
+        <w:t>Primary Tech:</w:t>
+      </w:r>
+      <w:r>
+        <w:rPr>
+          <w:rFonts w:ascii="Arial" w:hAnsi="Arial" w:cs="Arial"/>
+          <w:sz w:val="20"/>
+          <w:szCs w:val="20"/>
+        </w:rPr>
+        <w:t xml:space="preserve"> Core Java, Spring boot, REST/SOAP Webservices/APIs, </w:t>
+      </w:r>
+      <w:r>
+        <w:rPr>
+          <w:rFonts w:ascii="Arial" w:hAnsi="Arial" w:cs="Arial"/>
+          <w:sz w:val="20"/>
+          <w:szCs w:val="20"/>
+        </w:rPr>
+        <w:t xml:space="preserve">SQL / No-SQL databases, </w:t>
+      </w:r>
+      <w:r>
+        <w:rPr>
+          <w:rFonts w:ascii="Arial" w:hAnsi="Arial" w:cs="Arial"/>
+          <w:sz w:val="20"/>
+          <w:szCs w:val="20"/>
+        </w:rPr>
+        <w:t>Cloud-Native tooling (Azure)</w:t>
+      </w:r>
+      <w:r>
+        <w:rPr>
+          <w:rFonts w:ascii="Arial" w:hAnsi="Arial" w:cs="Arial"/>
+          <w:sz w:val="20"/>
+          <w:szCs w:val="20"/>
+        </w:rPr>
+        <w:t xml:space="preserve">, </w:t>
+      </w:r>
+      <w:r>
+        <w:rPr>
+          <w:rFonts w:ascii="Arial" w:hAnsi="Arial" w:cs="Arial"/>
+          <w:sz w:val="20"/>
+          <w:szCs w:val="20"/>
+        </w:rPr>
+        <w:t xml:space="preserve">Angular, </w:t>
+      </w:r>
+      <w:r>
+        <w:rPr>
+          <w:rFonts w:ascii="Arial" w:hAnsi="Arial" w:cs="Arial"/>
+          <w:sz w:val="20"/>
+          <w:szCs w:val="20"/>
+        </w:rPr>
+        <w:t>WebSocket</w:t>
+      </w:r>
+      <w:r>
+        <w:rPr>
+          <w:rFonts w:ascii="Arial" w:hAnsi="Arial" w:cs="Arial"/>
+          <w:sz w:val="20"/>
+          <w:szCs w:val="20"/>
+        </w:rPr>
+        <w:t xml:space="preserve">, </w:t>
+      </w:r>
+      <w:r>
+        <w:rPr>
+          <w:rFonts w:ascii="Arial" w:hAnsi="Arial" w:cs="Arial"/>
+          <w:sz w:val="20"/>
+          <w:szCs w:val="20"/>
+        </w:rPr>
+        <w:t>Messaging Queues</w:t>
+      </w:r>
+      <w:r>
+        <w:rPr>
+          <w:rFonts w:ascii="Arial" w:hAnsi="Arial" w:cs="Arial"/>
+          <w:sz w:val="20"/>
+          <w:szCs w:val="20"/>
+        </w:rPr>
+        <w:t>, open-NLP, OCR &amp; 2D dynamic Barcode Imaging libraries, BOX APIs, GIT</w:t>
+      </w:r>
+      <w:r>
+        <w:rPr>
+          <w:rFonts w:ascii="Arial" w:hAnsi="Arial" w:cs="Arial"/>
+          <w:sz w:val="20"/>
+          <w:szCs w:val="20"/>
+        </w:rPr>
+        <w:t xml:space="preserve"> and </w:t>
+      </w:r>
+      <w:proofErr w:type="spellStart"/>
+      <w:r>
+        <w:rPr>
+          <w:rFonts w:ascii="Arial" w:hAnsi="Arial" w:cs="Arial"/>
+          <w:sz w:val="20"/>
+          <w:szCs w:val="20"/>
+        </w:rPr>
+        <w:t>Devops</w:t>
+      </w:r>
+      <w:proofErr w:type="spellEnd"/>
+      <w:r>
+        <w:rPr>
+          <w:rFonts w:ascii="Arial" w:hAnsi="Arial" w:cs="Arial"/>
+          <w:sz w:val="20"/>
+          <w:szCs w:val="20"/>
+        </w:rPr>
+        <w:t xml:space="preserve"> tools</w:t>
       </w:r>
     </w:p>
     <w:p>
@@ -2434,87 +2817,87 @@
           <w:szCs w:val="20"/>
           <w:u w:val="single"/>
         </w:rPr>
-        <w:t>Primary Tech:</w:t>
-      </w:r>
-      <w:r>
-        <w:rPr>
-          <w:rFonts w:ascii="Arial" w:hAnsi="Arial" w:cs="Arial"/>
-          <w:sz w:val="20"/>
-          <w:szCs w:val="20"/>
-        </w:rPr>
-        <w:t xml:space="preserve"> Core Java, Spring boot, REST/SOAP Webservices/APIs, </w:t>
-      </w:r>
-      <w:r>
-        <w:rPr>
-          <w:rFonts w:ascii="Arial" w:hAnsi="Arial" w:cs="Arial"/>
-          <w:sz w:val="20"/>
-          <w:szCs w:val="20"/>
-        </w:rPr>
-        <w:t xml:space="preserve">SQL / No-SQL databases, </w:t>
-      </w:r>
-      <w:r>
-        <w:rPr>
-          <w:rFonts w:ascii="Arial" w:hAnsi="Arial" w:cs="Arial"/>
-          <w:sz w:val="20"/>
-          <w:szCs w:val="20"/>
-        </w:rPr>
-        <w:t>Cloud-Native tooling (Azure)</w:t>
-      </w:r>
-      <w:r>
-        <w:rPr>
-          <w:rFonts w:ascii="Arial" w:hAnsi="Arial" w:cs="Arial"/>
-          <w:sz w:val="20"/>
-          <w:szCs w:val="20"/>
-        </w:rPr>
-        <w:t xml:space="preserve">, </w:t>
-      </w:r>
-      <w:r>
-        <w:rPr>
-          <w:rFonts w:ascii="Arial" w:hAnsi="Arial" w:cs="Arial"/>
-          <w:sz w:val="20"/>
-          <w:szCs w:val="20"/>
-        </w:rPr>
-        <w:t xml:space="preserve">Angular, </w:t>
-      </w:r>
-      <w:r>
-        <w:rPr>
-          <w:rFonts w:ascii="Arial" w:hAnsi="Arial" w:cs="Arial"/>
-          <w:sz w:val="20"/>
-          <w:szCs w:val="20"/>
-        </w:rPr>
-        <w:t>WebSocket</w:t>
-      </w:r>
-      <w:r>
-        <w:rPr>
-          <w:rFonts w:ascii="Arial" w:hAnsi="Arial" w:cs="Arial"/>
-          <w:sz w:val="20"/>
-          <w:szCs w:val="20"/>
-        </w:rPr>
-        <w:t xml:space="preserve">, </w:t>
-      </w:r>
-      <w:r>
-        <w:rPr>
-          <w:rFonts w:ascii="Arial" w:hAnsi="Arial" w:cs="Arial"/>
-          <w:sz w:val="20"/>
-          <w:szCs w:val="20"/>
-        </w:rPr>
-        <w:t>Messaging Queues</w:t>
-      </w:r>
-      <w:r>
-        <w:rPr>
-          <w:rFonts w:ascii="Arial" w:hAnsi="Arial" w:cs="Arial"/>
-          <w:sz w:val="20"/>
-          <w:szCs w:val="20"/>
-        </w:rPr>
-        <w:t>, open-NLP, OCR &amp; 2D dynamic Barcode Imaging libraries, BOX APIs, GIT</w:t>
-      </w:r>
-      <w:r>
-        <w:rPr>
-          <w:rFonts w:ascii="Arial" w:hAnsi="Arial" w:cs="Arial"/>
-          <w:sz w:val="20"/>
-          <w:szCs w:val="20"/>
-        </w:rPr>
-        <w:t xml:space="preserve"> and Devops tools</w:t>
+        <w:t>Functional Domain:</w:t>
+      </w:r>
+      <w:r>
+        <w:rPr>
+          <w:rFonts w:ascii="Arial" w:hAnsi="Arial" w:cs="Arial"/>
+          <w:sz w:val="20"/>
+          <w:szCs w:val="20"/>
+        </w:rPr>
+        <w:t xml:space="preserve"> Build large-scale systems and </w:t>
+      </w:r>
+      <w:r>
+        <w:rPr>
+          <w:rFonts w:ascii="Arial" w:hAnsi="Arial" w:cs="Arial"/>
+          <w:sz w:val="20"/>
+          <w:szCs w:val="20"/>
+        </w:rPr>
+        <w:t xml:space="preserve">critical </w:t>
+      </w:r>
+      <w:r>
+        <w:rPr>
+          <w:rFonts w:ascii="Arial" w:hAnsi="Arial" w:cs="Arial"/>
+          <w:sz w:val="20"/>
+          <w:szCs w:val="20"/>
+        </w:rPr>
+        <w:t>infrastructure focused on Prime Brokerage and Hedge Fund servicing</w:t>
+      </w:r>
+      <w:r>
+        <w:rPr>
+          <w:rFonts w:ascii="Arial" w:hAnsi="Arial" w:cs="Arial"/>
+          <w:sz w:val="20"/>
+          <w:szCs w:val="20"/>
+        </w:rPr>
+        <w:t>: P</w:t>
+      </w:r>
+      <w:r>
+        <w:rPr>
+          <w:rFonts w:ascii="Arial" w:hAnsi="Arial" w:cs="Arial"/>
+          <w:sz w:val="20"/>
+          <w:szCs w:val="20"/>
+        </w:rPr>
+        <w:t>rimarily aligned in Tax/Portfolio Accounting, Reconciliations, Cash / Payment and Billing Systems, Custody systems, Investor Allocations, Investor</w:t>
+      </w:r>
+      <w:r>
+        <w:rPr>
+          <w:rFonts w:ascii="Arial" w:hAnsi="Arial" w:cs="Arial"/>
+          <w:sz w:val="20"/>
+          <w:szCs w:val="20"/>
+        </w:rPr>
+        <w:t>/Fund</w:t>
+      </w:r>
+      <w:r>
+        <w:rPr>
+          <w:rFonts w:ascii="Arial" w:hAnsi="Arial" w:cs="Arial"/>
+          <w:sz w:val="20"/>
+          <w:szCs w:val="20"/>
+        </w:rPr>
+        <w:t xml:space="preserve"> Data Management</w:t>
+      </w:r>
+      <w:r>
+        <w:rPr>
+          <w:rFonts w:ascii="Arial" w:hAnsi="Arial" w:cs="Arial"/>
+          <w:sz w:val="20"/>
+          <w:szCs w:val="20"/>
+        </w:rPr>
+        <w:t xml:space="preserve"> and Reporting</w:t>
+      </w:r>
+      <w:r>
+        <w:rPr>
+          <w:rFonts w:ascii="Arial" w:hAnsi="Arial" w:cs="Arial"/>
+          <w:sz w:val="20"/>
+          <w:szCs w:val="20"/>
+        </w:rPr>
+        <w:t xml:space="preserve">, AML </w:t>
+      </w:r>
+      <w:r>
+        <w:rPr>
+          <w:rFonts w:ascii="Arial" w:hAnsi="Arial" w:cs="Arial"/>
+          <w:sz w:val="20"/>
+          <w:szCs w:val="20"/>
+        </w:rPr>
+        <w:t xml:space="preserve">and risk-score monitoring systems. </w:t>
       </w:r>
     </w:p>
     <w:p>
@@ -2611,7 +2994,25 @@
           <w:sz w:val="20"/>
           <w:szCs w:val="20"/>
         </w:rPr>
-        <w:t xml:space="preserve">MSFS (a startup group - part of Morgan Stanley), as one of the </w:t>
+        <w:t>MSFS (a startup group - part of Morgan Stanley</w:t>
+      </w:r>
+      <w:r>
+        <w:rPr>
+          <w:rFonts w:ascii="Arial" w:hAnsi="Arial" w:cs="Arial"/>
+          <w:color w:val="000000"/>
+          <w:sz w:val="20"/>
+          <w:szCs w:val="20"/>
+        </w:rPr>
+        <w:t xml:space="preserve"> Prime Brokerage</w:t>
+      </w:r>
+      <w:r>
+        <w:rPr>
+          <w:rFonts w:ascii="Arial" w:hAnsi="Arial" w:cs="Arial"/>
+          <w:color w:val="000000"/>
+          <w:sz w:val="20"/>
+          <w:szCs w:val="20"/>
+        </w:rPr>
+        <w:t xml:space="preserve">), as one of the </w:t>
       </w:r>
       <w:r>
         <w:rPr>
@@ -2647,7 +3048,16 @@
           <w:sz w:val="20"/>
           <w:szCs w:val="20"/>
         </w:rPr>
-        <w:t>serving business</w:t>
+        <w:t xml:space="preserve">servicing </w:t>
+      </w:r>
+      <w:r>
+        <w:rPr>
+          <w:rFonts w:ascii="Arial" w:hAnsi="Arial" w:cs="Arial"/>
+          <w:color w:val="000000"/>
+          <w:sz w:val="20"/>
+          <w:szCs w:val="20"/>
+        </w:rPr>
+        <w:t>business</w:t>
       </w:r>
       <w:r>
         <w:rPr>
@@ -2757,6 +3167,7 @@
           <w:sz w:val="20"/>
           <w:szCs w:val="20"/>
         </w:rPr>
+        <w:lastRenderedPageBreak/>
         <w:t>As a senior leader, I undertook the critical responsibility of developing, designing, and securing alignment with key stakeholders, including C-suite executives</w:t>
       </w:r>
       <w:r>
@@ -2811,7 +3222,44 @@
           <w:sz w:val="20"/>
           <w:szCs w:val="20"/>
         </w:rPr>
-        <w:t>. My primary focus was on formulating and executing a comprehensive technology investment</w:t>
+        <w:t xml:space="preserve">. </w:t>
+      </w:r>
+    </w:p>
+    <w:p>
+      <w:pPr>
+        <w:tabs>
+          <w:tab w:val="left" w:pos="180"/>
+        </w:tabs>
+        <w:ind w:left="-990" w:right="-900"/>
+        <w:rPr>
+          <w:rFonts w:ascii="Arial" w:hAnsi="Arial" w:cs="Arial"/>
+          <w:color w:val="000000"/>
+          <w:sz w:val="20"/>
+          <w:szCs w:val="20"/>
+        </w:rPr>
+      </w:pPr>
+    </w:p>
+    <w:p>
+      <w:pPr>
+        <w:tabs>
+          <w:tab w:val="left" w:pos="180"/>
+        </w:tabs>
+        <w:ind w:left="-990" w:right="-900"/>
+        <w:rPr>
+          <w:rFonts w:ascii="Arial" w:hAnsi="Arial" w:cs="Arial"/>
+          <w:color w:val="000000"/>
+          <w:sz w:val="20"/>
+          <w:szCs w:val="20"/>
+        </w:rPr>
+      </w:pPr>
+      <w:r>
+        <w:rPr>
+          <w:rFonts w:ascii="Arial" w:hAnsi="Arial" w:cs="Arial"/>
+          <w:color w:val="000000"/>
+          <w:sz w:val="20"/>
+          <w:szCs w:val="20"/>
+        </w:rPr>
+        <w:t>My primary focus was on formulating and executing a comprehensive technology investment</w:t>
       </w:r>
       <w:r>
         <w:rPr>
@@ -2998,8 +3446,33 @@
           <w:sz w:val="20"/>
           <w:szCs w:val="20"/>
         </w:rPr>
-        <w:lastRenderedPageBreak/>
-        <w:t>[2018-2020]</w:t>
+        <w:t>[201</w:t>
+      </w:r>
+      <w:r>
+        <w:rPr>
+          <w:rFonts w:ascii="Arial" w:hAnsi="Arial" w:cs="Arial"/>
+          <w:b/>
+          <w:bCs/>
+          <w:i/>
+          <w:iCs/>
+          <w:color w:val="000000"/>
+          <w:sz w:val="20"/>
+          <w:szCs w:val="20"/>
+        </w:rPr>
+        <w:t>7</w:t>
+      </w:r>
+      <w:r>
+        <w:rPr>
+          <w:rFonts w:ascii="Arial" w:hAnsi="Arial" w:cs="Arial"/>
+          <w:b/>
+          <w:bCs/>
+          <w:i/>
+          <w:iCs/>
+          <w:color w:val="000000"/>
+          <w:sz w:val="20"/>
+          <w:szCs w:val="20"/>
+        </w:rPr>
+        <w:t>-2020]</w:t>
       </w:r>
       <w:r>
         <w:rPr>
@@ -3722,7 +4195,25 @@
           <w:sz w:val="20"/>
           <w:szCs w:val="20"/>
         </w:rPr>
-        <w:t xml:space="preserve">projects aimed at modularizing, optimizing, and scaling the FS-Investor Datawarehouse (FSID). Remarkably, reduced back-office staffing needs by 10% YoY, resulting in </w:t>
+        <w:t>projects aimed at modularizing, optimizing, and scaling the FS</w:t>
+      </w:r>
+      <w:r>
+        <w:rPr>
+          <w:rFonts w:ascii="Arial" w:hAnsi="Arial" w:cs="Arial"/>
+          <w:color w:val="000000"/>
+          <w:sz w:val="20"/>
+          <w:szCs w:val="20"/>
+        </w:rPr>
+        <w:t>-</w:t>
+      </w:r>
+      <w:r>
+        <w:rPr>
+          <w:rFonts w:ascii="Arial" w:hAnsi="Arial" w:cs="Arial"/>
+          <w:color w:val="000000"/>
+          <w:sz w:val="20"/>
+          <w:szCs w:val="20"/>
+        </w:rPr>
+        <w:t xml:space="preserve">Datawarehouse (FSID). Remarkably, reduced back-office staffing needs by 10% YoY, resulting in </w:t>
       </w:r>
       <w:r>
         <w:rPr>
@@ -4629,7 +5120,37 @@
           <w:sz w:val="20"/>
           <w:szCs w:val="20"/>
         </w:rPr>
-        <w:t>economic allocation engines, effectively replacing vendor solutions. This system handled approximately 2 million Account Allocations, fee calculations, and investment Return on Investment (RoR) calculations per period (approximately daily). The development of this system resulted in substantial yearly savings in vendor license costs and provided a competitive advantage for the business.</w:t>
+        <w:t>economic allocation engines, effectively replacing vendor solutions. This system handled approximately 2 million Account Allocations, fee calculations, and investment Return on Investment (</w:t>
+      </w:r>
+      <w:proofErr w:type="spellStart"/>
+      <w:r>
+        <w:rPr>
+          <w:rFonts w:ascii="Arial" w:hAnsi="Arial" w:cs="Arial"/>
+          <w:color w:val="000000"/>
+          <w:sz w:val="20"/>
+          <w:szCs w:val="20"/>
+        </w:rPr>
+        <w:t>RoR</w:t>
+      </w:r>
+      <w:proofErr w:type="spellEnd"/>
+      <w:r>
+        <w:rPr>
+          <w:rFonts w:ascii="Arial" w:hAnsi="Arial" w:cs="Arial"/>
+          <w:color w:val="000000"/>
+          <w:sz w:val="20"/>
+          <w:szCs w:val="20"/>
+        </w:rPr>
+        <w:t xml:space="preserve">) </w:t>
+      </w:r>
+      <w:r>
+        <w:rPr>
+          <w:rFonts w:ascii="Arial" w:hAnsi="Arial" w:cs="Arial"/>
+          <w:color w:val="000000"/>
+          <w:sz w:val="20"/>
+          <w:szCs w:val="20"/>
+        </w:rPr>
+        <w:lastRenderedPageBreak/>
+        <w:t>calculations per period (approximately daily). The development of this system resulted in substantial yearly savings in vendor license costs and provided a competitive advantage for the business.</w:t>
       </w:r>
     </w:p>
     <w:p>
@@ -4805,6 +5326,15 @@
           <w:sz w:val="20"/>
           <w:szCs w:val="20"/>
         </w:rPr>
+        <w:t xml:space="preserve"> for prime brokerage</w:t>
+      </w:r>
+      <w:r>
+        <w:rPr>
+          <w:rFonts w:ascii="Arial" w:hAnsi="Arial" w:cs="Arial"/>
+          <w:color w:val="000000"/>
+          <w:sz w:val="20"/>
+          <w:szCs w:val="20"/>
+        </w:rPr>
         <w:t>.</w:t>
       </w:r>
     </w:p>
@@ -4876,7 +5406,6 @@
           <w:sz w:val="20"/>
           <w:szCs w:val="20"/>
         </w:rPr>
-        <w:lastRenderedPageBreak/>
         <w:t>Delivered a MSFS client-billing application, backed by a rate-slabs based billing engine that calculated client bills, generated billing reports, and tracked revenue. This initiative streamlined operations for the MSFS-COO office, eliminating manual tracking processes and improving bill collection rates by 30%</w:t>
       </w:r>
     </w:p>
@@ -4972,7 +5501,14 @@
           <w:bCs/>
           <w:iCs/>
         </w:rPr>
-        <w:t>Software Programmer</w:t>
+        <w:t xml:space="preserve">Software Programmer </w:t>
+      </w:r>
+      <w:r>
+        <w:rPr>
+          <w:rFonts w:ascii="Arial" w:hAnsi="Arial" w:cs="Arial"/>
+          <w:iCs/>
+        </w:rPr>
+        <w:t xml:space="preserve">| </w:t>
       </w:r>
       <w:r>
         <w:rPr>
@@ -4981,85 +5517,14 @@
           <w:bCs/>
           <w:iCs/>
         </w:rPr>
-        <w:t xml:space="preserve"> </w:t>
+        <w:t xml:space="preserve">Mastek Ltd. | London / Mumbai - </w:t>
       </w:r>
       <w:r>
         <w:rPr>
           <w:rFonts w:ascii="Arial" w:hAnsi="Arial" w:cs="Arial"/>
           <w:iCs/>
         </w:rPr>
-        <w:t xml:space="preserve">| </w:t>
-      </w:r>
-      <w:r>
-        <w:rPr>
-          <w:rFonts w:ascii="Arial" w:hAnsi="Arial" w:cs="Arial"/>
-          <w:b/>
-          <w:bCs/>
-          <w:iCs/>
-        </w:rPr>
-        <w:t>Mastek Ltd.</w:t>
-      </w:r>
-      <w:r>
-        <w:rPr>
-          <w:rFonts w:ascii="Arial" w:hAnsi="Arial" w:cs="Arial"/>
-          <w:b/>
-          <w:bCs/>
-          <w:iCs/>
-        </w:rPr>
-        <w:t xml:space="preserve"> | </w:t>
-      </w:r>
-      <w:r>
-        <w:rPr>
-          <w:rFonts w:ascii="Arial" w:hAnsi="Arial" w:cs="Arial"/>
-          <w:b/>
-          <w:bCs/>
-          <w:iCs/>
-        </w:rPr>
-        <w:t>London / Mumbai</w:t>
-      </w:r>
-      <w:r>
-        <w:rPr>
-          <w:rFonts w:ascii="Arial" w:hAnsi="Arial" w:cs="Arial"/>
-          <w:b/>
-          <w:bCs/>
-          <w:iCs/>
-        </w:rPr>
-        <w:t xml:space="preserve"> - </w:t>
-      </w:r>
-      <w:r>
-        <w:rPr>
-          <w:rFonts w:ascii="Arial" w:hAnsi="Arial" w:cs="Arial"/>
-          <w:iCs/>
-        </w:rPr>
-        <w:t>(Jan 200</w:t>
-      </w:r>
-      <w:r>
-        <w:rPr>
-          <w:rFonts w:ascii="Arial" w:hAnsi="Arial" w:cs="Arial"/>
-          <w:iCs/>
-        </w:rPr>
-        <w:t>3</w:t>
-      </w:r>
-      <w:r>
-        <w:rPr>
-          <w:rFonts w:ascii="Arial" w:hAnsi="Arial" w:cs="Arial"/>
-          <w:iCs/>
-        </w:rPr>
-        <w:t xml:space="preserve"> – </w:t>
-      </w:r>
-      <w:r>
-        <w:rPr>
-          <w:rFonts w:ascii="Arial" w:hAnsi="Arial" w:cs="Arial"/>
-          <w:iCs/>
-        </w:rPr>
-        <w:t>Jan 2006</w:t>
-      </w:r>
-      <w:r>
-        <w:rPr>
-          <w:rFonts w:ascii="Arial" w:hAnsi="Arial" w:cs="Arial"/>
-          <w:iCs/>
-        </w:rPr>
-        <w:t xml:space="preserve">) </w:t>
+        <w:t xml:space="preserve">(Jan 2003 – Jan 2006) </w:t>
       </w:r>
     </w:p>
     <w:p>
@@ -5264,51 +5729,14 @@
           <w:bCs/>
           <w:iCs/>
         </w:rPr>
-        <w:t xml:space="preserve">Indian Institute of Technology </w:t>
-      </w:r>
-      <w:r>
-        <w:rPr>
-          <w:rFonts w:ascii="Arial" w:hAnsi="Arial" w:cs="Arial"/>
-          <w:b/>
-          <w:bCs/>
+        <w:t xml:space="preserve">Indian Institute of Technology Mumbai - </w:t>
+      </w:r>
+      <w:r>
+        <w:rPr>
+          <w:rFonts w:ascii="Arial" w:hAnsi="Arial" w:cs="Arial"/>
           <w:iCs/>
         </w:rPr>
-        <w:t xml:space="preserve">Mumbai - </w:t>
-      </w:r>
-      <w:r>
-        <w:rPr>
-          <w:rFonts w:ascii="Arial" w:hAnsi="Arial" w:cs="Arial"/>
-          <w:iCs/>
-        </w:rPr>
-        <w:t>(</w:t>
-      </w:r>
-      <w:r>
-        <w:rPr>
-          <w:rFonts w:ascii="Arial" w:hAnsi="Arial" w:cs="Arial"/>
-          <w:iCs/>
-        </w:rPr>
-        <w:t>Jun 2001</w:t>
-      </w:r>
-      <w:r>
-        <w:rPr>
-          <w:rFonts w:ascii="Arial" w:hAnsi="Arial" w:cs="Arial"/>
-          <w:iCs/>
-        </w:rPr>
-        <w:t xml:space="preserve"> – </w:t>
-      </w:r>
-      <w:r>
-        <w:rPr>
-          <w:rFonts w:ascii="Arial" w:hAnsi="Arial" w:cs="Arial"/>
-          <w:iCs/>
-        </w:rPr>
-        <w:t>April 2002</w:t>
-      </w:r>
-      <w:r>
-        <w:rPr>
-          <w:rFonts w:ascii="Arial" w:hAnsi="Arial" w:cs="Arial"/>
-          <w:iCs/>
-        </w:rPr>
-        <w:t xml:space="preserve">) </w:t>
+        <w:t xml:space="preserve">(Jun 2001 – April 2002) </w:t>
       </w:r>
     </w:p>
     <w:p>
@@ -5365,8 +5793,19 @@
           <w:sz w:val="20"/>
           <w:szCs w:val="20"/>
         </w:rPr>
-        <w:t>Implemented SIP protocol handshake using VB.Net to make VoIP based phone calls</w:t>
-      </w:r>
+        <w:t xml:space="preserve">Implemented SIP protocol handshake using VB.Net to make VoIP based phone </w:t>
+      </w:r>
+      <w:proofErr w:type="gramStart"/>
+      <w:r>
+        <w:rPr>
+          <w:rFonts w:ascii="Arial" w:hAnsi="Arial" w:cs="Arial"/>
+          <w:color w:val="000000"/>
+          <w:sz w:val="20"/>
+          <w:szCs w:val="20"/>
+        </w:rPr>
+        <w:t>calls</w:t>
+      </w:r>
+      <w:proofErr w:type="gramEnd"/>
     </w:p>
     <w:p>
       <w:pPr>
@@ -5458,6 +5897,7 @@
           <w:szCs w:val="20"/>
         </w:rPr>
       </w:pPr>
+      <w:proofErr w:type="gramStart"/>
       <w:r>
         <w:rPr>
           <w:rFonts w:ascii="Arial" w:hAnsi="Arial" w:cs="Arial"/>
@@ -5465,23 +5905,25 @@
           <w:sz w:val="20"/>
           <w:szCs w:val="20"/>
         </w:rPr>
-        <w:t xml:space="preserve">Bachelors in Engineering </w:t>
-      </w:r>
-      <w:r>
-        <w:rPr>
-          <w:rFonts w:ascii="Arial" w:hAnsi="Arial" w:cs="Arial"/>
-          <w:sz w:val="20"/>
-          <w:szCs w:val="20"/>
-        </w:rPr>
-        <w:t>| Electronics &amp; Telecommunication</w:t>
-      </w:r>
-      <w:r>
-        <w:rPr>
-          <w:rFonts w:ascii="Arial" w:hAnsi="Arial" w:cs="Arial"/>
-          <w:sz w:val="20"/>
-          <w:szCs w:val="20"/>
-        </w:rPr>
-        <w:t xml:space="preserve"> (June 1998 – June 2002) </w:t>
+        <w:t>Bachelors in Engineering</w:t>
+      </w:r>
+      <w:proofErr w:type="gramEnd"/>
+      <w:r>
+        <w:rPr>
+          <w:rFonts w:ascii="Arial" w:hAnsi="Arial" w:cs="Arial"/>
+          <w:b/>
+          <w:sz w:val="20"/>
+          <w:szCs w:val="20"/>
+        </w:rPr>
+        <w:t xml:space="preserve"> </w:t>
+      </w:r>
+      <w:r>
+        <w:rPr>
+          <w:rFonts w:ascii="Arial" w:hAnsi="Arial" w:cs="Arial"/>
+          <w:sz w:val="20"/>
+          <w:szCs w:val="20"/>
+        </w:rPr>
+        <w:t xml:space="preserve">| Electronics &amp; Telecommunication (June 1998 – June 2002) </w:t>
       </w:r>
     </w:p>
     <w:p>
@@ -6964,7 +7406,7 @@
   <w:style w:type="paragraph" w:default="1" w:styleId="Normal">
     <w:name w:val="Normal"/>
     <w:qFormat/>
-    <w:rsid w:val="00427DFF"/>
+    <w:rsid w:val="00A71857"/>
   </w:style>
   <w:style w:type="paragraph" w:styleId="Heading1">
     <w:name w:val="heading 1"/>

</xml_diff>

<commit_message>
Fixed typo, added a date counter to track
</commit_message>
<xml_diff>
--- a/assets/resume/vs/Vaibhav-Sabnis.docx
+++ b/assets/resume/vs/Vaibhav-Sabnis.docx
@@ -1018,15 +1018,7 @@
           <w:sz w:val="20"/>
           <w:szCs w:val="20"/>
         </w:rPr>
-        <w:t xml:space="preserve"> </w:t>
-      </w:r>
-      <w:r>
-        <w:rPr>
-          <w:rFonts w:ascii="Arial" w:hAnsi="Arial" w:cs="Arial"/>
-          <w:sz w:val="20"/>
-          <w:szCs w:val="20"/>
-        </w:rPr>
-        <w:t xml:space="preserve">Establish 0 </w:t>
+        <w:t xml:space="preserve"> Establish 0 </w:t>
       </w:r>
       <w:r>
         <w:rPr>
@@ -2664,7 +2656,25 @@
           <w:sz w:val="20"/>
           <w:szCs w:val="20"/>
         </w:rPr>
-        <w:t>: Senior Director, Head for Investor Data – Morgan Stanley Fund Services</w:t>
+        <w:t xml:space="preserve">: Senior Director, Head Investor Data </w:t>
+      </w:r>
+      <w:r>
+        <w:rPr>
+          <w:rFonts w:ascii="Arial" w:hAnsi="Arial" w:cs="Arial"/>
+          <w:i/>
+          <w:sz w:val="20"/>
+          <w:szCs w:val="20"/>
+        </w:rPr>
+        <w:t xml:space="preserve">Technologies </w:t>
+      </w:r>
+      <w:r>
+        <w:rPr>
+          <w:rFonts w:ascii="Arial" w:hAnsi="Arial" w:cs="Arial"/>
+          <w:i/>
+          <w:sz w:val="20"/>
+          <w:szCs w:val="20"/>
+        </w:rPr>
+        <w:t>– Morgan Stanley Fund Services</w:t>
       </w:r>
       <w:r>
         <w:rPr>
@@ -6112,6 +6122,33 @@
         <w:szCs w:val="20"/>
       </w:rPr>
       <w:t xml:space="preserve"> </w:t>
+    </w:r>
+    <w:r>
+      <w:rPr>
+        <w:rFonts w:ascii="Arial" w:hAnsi="Arial" w:cs="Arial"/>
+        <w:color w:val="8496B0"/>
+        <w:sz w:val="10"/>
+        <w:szCs w:val="10"/>
+      </w:rPr>
+      <w:t>01</w:t>
+    </w:r>
+    <w:r>
+      <w:rPr>
+        <w:rFonts w:ascii="Arial" w:hAnsi="Arial" w:cs="Arial"/>
+        <w:color w:val="8496B0"/>
+        <w:sz w:val="10"/>
+        <w:szCs w:val="10"/>
+      </w:rPr>
+      <w:t>25</w:t>
+    </w:r>
+    <w:r>
+      <w:rPr>
+        <w:rFonts w:ascii="Arial" w:hAnsi="Arial" w:cs="Arial"/>
+        <w:color w:val="8496B0"/>
+        <w:sz w:val="10"/>
+        <w:szCs w:val="10"/>
+      </w:rPr>
+      <w:t>2024</w:t>
     </w:r>
     <w:r>
       <w:rPr>

</xml_diff>